<commit_message>
Update Notebook 3 - Express.js.docx
</commit_message>
<xml_diff>
--- a/Notebook 3 - Express.js.docx
+++ b/Notebook 3 - Express.js.docx
@@ -36,6 +36,8 @@
         </w:rPr>
         <w:t xml:space="preserve"> with NodeJS</w:t>
       </w:r>
+      <w:bookmarkStart w:id="0" w:name="_GoBack"/>
+      <w:bookmarkEnd w:id="0"/>
     </w:p>
     <w:p>
       <w:pPr>
@@ -44,8 +46,8 @@
           <w:sz w:val="30"/>
         </w:rPr>
       </w:pPr>
-      <w:bookmarkStart w:id="0" w:name="_824km2ps71x1" w:colFirst="0" w:colLast="0"/>
-      <w:bookmarkEnd w:id="0"/>
+      <w:bookmarkStart w:id="1" w:name="_824km2ps71x1" w:colFirst="0" w:colLast="0"/>
+      <w:bookmarkEnd w:id="1"/>
       <w:r>
         <w:rPr>
           <w:sz w:val="30"/>
@@ -60,8 +62,8 @@
           <w:sz w:val="24"/>
         </w:rPr>
       </w:pPr>
-      <w:bookmarkStart w:id="1" w:name="_rfgpcdmwumw9" w:colFirst="0" w:colLast="0"/>
-      <w:bookmarkEnd w:id="1"/>
+      <w:bookmarkStart w:id="2" w:name="_rfgpcdmwumw9" w:colFirst="0" w:colLast="0"/>
+      <w:bookmarkEnd w:id="2"/>
       <w:r>
         <w:rPr>
           <w:sz w:val="24"/>
@@ -592,8 +594,6 @@
         </w:rPr>
         <w:t>:</w:t>
       </w:r>
-      <w:bookmarkStart w:id="2" w:name="_GoBack"/>
-      <w:bookmarkEnd w:id="2"/>
     </w:p>
     <w:p>
       <w:pPr>
@@ -1222,6 +1222,9 @@
         <w:tab/>
       </w:r>
       <w:r>
+        <w:rPr>
+          <w:noProof/>
+        </w:rPr>
         <w:drawing>
           <wp:inline distT="0" distB="0" distL="0" distR="0" wp14:anchorId="738C5B2F" wp14:editId="099E077C">
             <wp:extent cx="5943600" cy="2371725"/>
@@ -1334,21 +1337,7 @@
       <w:rPr>
         <w:sz w:val="24"/>
       </w:rPr>
-      <w:t xml:space="preserve">Oley </w:t>
-    </w:r>
-    <w:proofErr w:type="spellStart"/>
-    <w:r>
-      <w:rPr>
-        <w:sz w:val="24"/>
-      </w:rPr>
-      <w:t>Birkeland</w:t>
-    </w:r>
-    <w:proofErr w:type="spellEnd"/>
-    <w:r>
-      <w:rPr>
-        <w:sz w:val="24"/>
-      </w:rPr>
-      <w:t xml:space="preserve">, Christian Boldt, John Eckert, </w:t>
+      <w:t xml:space="preserve">Oley Birkeland, Christian Boldt, John Eckert, </w:t>
     </w:r>
     <w:proofErr w:type="spellStart"/>
     <w:r>
@@ -1396,7 +1385,13 @@
       <w:rPr>
         <w:sz w:val="24"/>
       </w:rPr>
-      <w:t>10/29</w:t>
+      <w:t>10/</w:t>
+    </w:r>
+    <w:r>
+      <w:rPr>
+        <w:sz w:val="24"/>
+      </w:rPr>
+      <w:t>1</w:t>
     </w:r>
     <w:r>
       <w:rPr>
@@ -3464,7 +3459,7 @@
 </file>
 
 <file path=customXml/itemProps1.xml><?xml version="1.0" encoding="utf-8"?>
-<ds:datastoreItem xmlns:ds="http://schemas.openxmlformats.org/officeDocument/2006/customXml" ds:itemID="{BBE70DB1-2170-474C-A757-814D7DB1C9C6}">
+<ds:datastoreItem xmlns:ds="http://schemas.openxmlformats.org/officeDocument/2006/customXml" ds:itemID="{070D0E4D-3702-4B61-8735-CFBFB958C733}">
   <ds:schemaRefs>
     <ds:schemaRef ds:uri="http://schemas.openxmlformats.org/officeDocument/2006/bibliography"/>
   </ds:schemaRefs>

</xml_diff>